<commit_message>
Presentation Slides also updated with Key findings - refer slide 3
</commit_message>
<xml_diff>
--- a/Individual_Analyses/KunalGhosh_Individual_insights_summary.docx
+++ b/Individual_Analyses/KunalGhosh_Individual_insights_summary.docx
@@ -8,8 +8,8 @@
         <w:jc w:val="center"/>
         <w:rPr>
           <w:color w:val="3C78D8"/>
-          <w:sz w:val="32"/>
-          <w:szCs w:val="32"/>
+          <w:sz w:val="28"/>
+          <w:szCs w:val="28"/>
           <w:u w:val="single"/>
         </w:rPr>
       </w:pPr>
@@ -18,59 +18,11 @@
       <w:r>
         <w:rPr>
           <w:color w:val="3C78D8"/>
-          <w:sz w:val="32"/>
-          <w:szCs w:val="32"/>
-          <w:u w:val="single"/>
-        </w:rPr>
-        <w:t>Individual Insights Summary</w:t>
-      </w:r>
-      <w:r>
-        <w:rPr>
-          <w:color w:val="3C78D8"/>
-          <w:sz w:val="32"/>
-          <w:szCs w:val="32"/>
-          <w:u w:val="single"/>
-        </w:rPr>
-        <w:t xml:space="preserve"> </w:t>
-      </w:r>
-      <w:r>
-        <w:rPr>
-          <w:color w:val="3C78D8"/>
-          <w:sz w:val="32"/>
-          <w:szCs w:val="32"/>
-          <w:u w:val="single"/>
-        </w:rPr>
-        <w:t xml:space="preserve">- </w:t>
-      </w:r>
-      <w:r>
-        <w:rPr>
-          <w:color w:val="3C78D8"/>
-          <w:sz w:val="32"/>
-          <w:szCs w:val="32"/>
-          <w:u w:val="single"/>
-        </w:rPr>
-        <w:t>For Product Performance Analyst:</w:t>
-      </w:r>
-    </w:p>
-    <w:p>
-      <w:pPr>
-        <w:pStyle w:val="Title"/>
-        <w:jc w:val="center"/>
-        <w:rPr>
-          <w:color w:val="3C78D8"/>
           <w:sz w:val="24"/>
           <w:szCs w:val="24"/>
           <w:u w:val="single"/>
         </w:rPr>
-      </w:pPr>
-      <w:r>
-        <w:rPr>
-          <w:color w:val="3C78D8"/>
-          <w:sz w:val="24"/>
-          <w:szCs w:val="24"/>
-          <w:u w:val="single"/>
-        </w:rPr>
-        <w:t xml:space="preserve">– Kunal Ghosh </w:t>
+        <w:t>Individual Insights Summary</w:t>
       </w:r>
       <w:r>
         <w:rPr>
@@ -79,41 +31,164 @@
           <w:szCs w:val="24"/>
           <w:u w:val="single"/>
         </w:rPr>
-        <w:t>(ghosh178@purdue.edu)</w:t>
+        <w:t xml:space="preserve"> </w:t>
+      </w:r>
+      <w:r>
+        <w:rPr>
+          <w:color w:val="3C78D8"/>
+          <w:sz w:val="24"/>
+          <w:szCs w:val="24"/>
+          <w:u w:val="single"/>
+        </w:rPr>
+        <w:t>- For Product Performance Analyst:</w:t>
       </w:r>
     </w:p>
     <w:p>
       <w:pPr>
         <w:widowControl w:val="0"/>
         <w:spacing w:line="240" w:lineRule="auto"/>
+        <w:ind w:left="-426"/>
+        <w:jc w:val="both"/>
         <w:rPr>
           <w:rFonts w:ascii="Calibri" w:eastAsia="Calibri" w:hAnsi="Calibri" w:cs="Calibri"/>
+          <w:b/>
+          <w:bCs/>
+          <w:lang w:val="en-IN"/>
         </w:rPr>
       </w:pPr>
+      <w:r>
+        <w:rPr>
+          <w:rFonts w:ascii="Calibri" w:eastAsia="Calibri" w:hAnsi="Calibri" w:cs="Calibri"/>
+          <w:lang w:val="en-IN"/>
+        </w:rPr>
+        <w:t xml:space="preserve">Best performers product sub-category </w:t>
+      </w:r>
+      <w:r>
+        <w:rPr>
+          <w:rFonts w:ascii="Calibri" w:eastAsia="Calibri" w:hAnsi="Calibri" w:cs="Calibri"/>
+          <w:lang w:val="en-IN"/>
+        </w:rPr>
+        <w:t>are</w:t>
+      </w:r>
+      <w:r>
+        <w:rPr>
+          <w:rFonts w:ascii="Calibri" w:eastAsia="Calibri" w:hAnsi="Calibri" w:cs="Calibri"/>
+          <w:lang w:val="en-IN"/>
+        </w:rPr>
+        <w:t xml:space="preserve"> Copiers (18%), Phones (14.4%), Accessories, paper</w:t>
+      </w:r>
+      <w:r>
+        <w:rPr>
+          <w:rFonts w:ascii="Calibri" w:eastAsia="Calibri" w:hAnsi="Calibri" w:cs="Calibri"/>
+          <w:lang w:val="en-IN"/>
+        </w:rPr>
+        <w:t xml:space="preserve">. </w:t>
+      </w:r>
+      <w:r>
+        <w:rPr>
+          <w:rFonts w:ascii="Calibri" w:eastAsia="Calibri" w:hAnsi="Calibri" w:cs="Calibri"/>
+          <w:lang w:val="en-IN"/>
+        </w:rPr>
+        <w:t xml:space="preserve">Loss leader product sub-category </w:t>
+      </w:r>
+      <w:r>
+        <w:rPr>
+          <w:rFonts w:ascii="Calibri" w:eastAsia="Calibri" w:hAnsi="Calibri" w:cs="Calibri"/>
+          <w:lang w:val="en-IN"/>
+        </w:rPr>
+        <w:t>are</w:t>
+      </w:r>
+      <w:r>
+        <w:rPr>
+          <w:rFonts w:ascii="Calibri" w:eastAsia="Calibri" w:hAnsi="Calibri" w:cs="Calibri"/>
+          <w:lang w:val="en-IN"/>
+        </w:rPr>
+        <w:t xml:space="preserve"> Tables (72%), Bookcases (15%), Supplies (5.3%)</w:t>
+      </w:r>
+      <w:r>
+        <w:rPr>
+          <w:rFonts w:ascii="Calibri" w:eastAsia="Calibri" w:hAnsi="Calibri" w:cs="Calibri"/>
+          <w:lang w:val="en-IN"/>
+        </w:rPr>
+        <w:t xml:space="preserve">. </w:t>
+      </w:r>
+      <w:r>
+        <w:rPr>
+          <w:rFonts w:ascii="Calibri" w:eastAsia="Calibri" w:hAnsi="Calibri" w:cs="Calibri"/>
+          <w:lang w:val="en-IN"/>
+        </w:rPr>
+        <w:t xml:space="preserve">Every product is profitable without Discounting. Hence, main driver of </w:t>
+      </w:r>
+      <w:r>
+        <w:rPr>
+          <w:rFonts w:ascii="Calibri" w:eastAsia="Calibri" w:hAnsi="Calibri" w:cs="Calibri"/>
+          <w:b/>
+          <w:bCs/>
+          <w:lang w:val="en-IN"/>
+        </w:rPr>
+        <w:t xml:space="preserve">Profitability is discounting for promotion. Un-targeted discounting has led to </w:t>
+      </w:r>
+      <w:r>
+        <w:rPr>
+          <w:rFonts w:ascii="Calibri" w:eastAsia="Calibri" w:hAnsi="Calibri" w:cs="Calibri"/>
+          <w:b/>
+          <w:bCs/>
+          <w:lang w:val="en-IN"/>
+        </w:rPr>
+        <w:t>losses;</w:t>
+      </w:r>
+      <w:r>
+        <w:rPr>
+          <w:rFonts w:ascii="Calibri" w:eastAsia="Calibri" w:hAnsi="Calibri" w:cs="Calibri"/>
+          <w:b/>
+          <w:bCs/>
+          <w:lang w:val="en-IN"/>
+        </w:rPr>
+        <w:t xml:space="preserve"> Hence, losses can be controlled by targeted discounting strategy</w:t>
+      </w:r>
+      <w:r>
+        <w:rPr>
+          <w:rFonts w:ascii="Calibri" w:eastAsia="Calibri" w:hAnsi="Calibri" w:cs="Calibri"/>
+          <w:b/>
+          <w:bCs/>
+          <w:lang w:val="en-IN"/>
+        </w:rPr>
+        <w:t>. R</w:t>
+      </w:r>
+      <w:r>
+        <w:rPr>
+          <w:rFonts w:ascii="Calibri" w:eastAsia="Calibri" w:hAnsi="Calibri" w:cs="Calibri"/>
+          <w:b/>
+          <w:bCs/>
+          <w:lang w:val="en-IN"/>
+        </w:rPr>
+        <w:t>esult is based on following DIVE analysis.</w:t>
+      </w:r>
     </w:p>
     <w:tbl>
       <w:tblPr>
         <w:tblStyle w:val="GridTable4"/>
-        <w:tblW w:w="9640" w:type="dxa"/>
+        <w:tblW w:w="9782" w:type="dxa"/>
         <w:tblInd w:w="-431" w:type="dxa"/>
         <w:tblLayout w:type="fixed"/>
         <w:tblLook w:val="04A0" w:firstRow="1" w:lastRow="0" w:firstColumn="1" w:lastColumn="0" w:noHBand="0" w:noVBand="1"/>
       </w:tblPr>
       <w:tblGrid>
-        <w:gridCol w:w="568"/>
-        <w:gridCol w:w="1469"/>
-        <w:gridCol w:w="1508"/>
-        <w:gridCol w:w="2977"/>
-        <w:gridCol w:w="3118"/>
+        <w:gridCol w:w="595"/>
+        <w:gridCol w:w="1540"/>
+        <w:gridCol w:w="1581"/>
+        <w:gridCol w:w="3122"/>
+        <w:gridCol w:w="2944"/>
       </w:tblGrid>
       <w:tr>
         <w:trPr>
           <w:cnfStyle w:val="100000000000" w:firstRow="1" w:lastRow="0" w:firstColumn="0" w:lastColumn="0" w:oddVBand="0" w:evenVBand="0" w:oddHBand="0" w:evenHBand="0" w:firstRowFirstColumn="0" w:firstRowLastColumn="0" w:lastRowFirstColumn="0" w:lastRowLastColumn="0"/>
+          <w:trHeight w:val="526"/>
         </w:trPr>
         <w:tc>
           <w:tcPr>
             <w:cnfStyle w:val="001000000000" w:firstRow="0" w:lastRow="0" w:firstColumn="1" w:lastColumn="0" w:oddVBand="0" w:evenVBand="0" w:oddHBand="0" w:evenHBand="0" w:firstRowFirstColumn="0" w:firstRowLastColumn="0" w:lastRowFirstColumn="0" w:lastRowLastColumn="0"/>
-            <w:tcW w:w="568" w:type="dxa"/>
+            <w:tcW w:w="595" w:type="dxa"/>
           </w:tcPr>
           <w:p>
             <w:pPr>
@@ -144,7 +219,7 @@
         </w:tc>
         <w:tc>
           <w:tcPr>
-            <w:tcW w:w="1469" w:type="dxa"/>
+            <w:tcW w:w="1540" w:type="dxa"/>
           </w:tcPr>
           <w:p>
             <w:pPr>
@@ -164,7 +239,7 @@
         </w:tc>
         <w:tc>
           <w:tcPr>
-            <w:tcW w:w="1508" w:type="dxa"/>
+            <w:tcW w:w="1581" w:type="dxa"/>
           </w:tcPr>
           <w:p>
             <w:pPr>
@@ -184,7 +259,7 @@
         </w:tc>
         <w:tc>
           <w:tcPr>
-            <w:tcW w:w="2977" w:type="dxa"/>
+            <w:tcW w:w="3122" w:type="dxa"/>
           </w:tcPr>
           <w:p>
             <w:pPr>
@@ -204,7 +279,7 @@
         </w:tc>
         <w:tc>
           <w:tcPr>
-            <w:tcW w:w="3118" w:type="dxa"/>
+            <w:tcW w:w="2944" w:type="dxa"/>
           </w:tcPr>
           <w:p>
             <w:pPr>
@@ -226,11 +301,12 @@
       <w:tr>
         <w:trPr>
           <w:cnfStyle w:val="000000100000" w:firstRow="0" w:lastRow="0" w:firstColumn="0" w:lastColumn="0" w:oddVBand="0" w:evenVBand="0" w:oddHBand="1" w:evenHBand="0" w:firstRowFirstColumn="0" w:firstRowLastColumn="0" w:lastRowFirstColumn="0" w:lastRowLastColumn="0"/>
+          <w:trHeight w:val="5238"/>
         </w:trPr>
         <w:tc>
           <w:tcPr>
             <w:cnfStyle w:val="001000000000" w:firstRow="0" w:lastRow="0" w:firstColumn="1" w:lastColumn="0" w:oddVBand="0" w:evenVBand="0" w:oddHBand="0" w:evenHBand="0" w:firstRowFirstColumn="0" w:firstRowLastColumn="0" w:lastRowFirstColumn="0" w:lastRowLastColumn="0"/>
-            <w:tcW w:w="568" w:type="dxa"/>
+            <w:tcW w:w="595" w:type="dxa"/>
           </w:tcPr>
           <w:p>
             <w:pPr>
@@ -249,7 +325,7 @@
         </w:tc>
         <w:tc>
           <w:tcPr>
-            <w:tcW w:w="1469" w:type="dxa"/>
+            <w:tcW w:w="1540" w:type="dxa"/>
           </w:tcPr>
           <w:p>
             <w:pPr>
@@ -287,7 +363,7 @@
         </w:tc>
         <w:tc>
           <w:tcPr>
-            <w:tcW w:w="1508" w:type="dxa"/>
+            <w:tcW w:w="1581" w:type="dxa"/>
           </w:tcPr>
           <w:p>
             <w:pPr>
@@ -361,7 +437,7 @@
         </w:tc>
         <w:tc>
           <w:tcPr>
-            <w:tcW w:w="2977" w:type="dxa"/>
+            <w:tcW w:w="3122" w:type="dxa"/>
           </w:tcPr>
           <w:p>
             <w:pPr>
@@ -422,22 +498,23 @@
           <w:tbl>
             <w:tblPr>
               <w:tblStyle w:val="TableGrid"/>
-              <w:tblW w:w="2734" w:type="dxa"/>
+              <w:tblW w:w="2865" w:type="dxa"/>
+              <w:tblInd w:w="6" w:type="dxa"/>
               <w:tblLayout w:type="fixed"/>
               <w:tblLook w:val="04A0" w:firstRow="1" w:lastRow="0" w:firstColumn="1" w:lastColumn="0" w:noHBand="0" w:noVBand="1"/>
             </w:tblPr>
             <w:tblGrid>
-              <w:gridCol w:w="964"/>
-              <w:gridCol w:w="815"/>
-              <w:gridCol w:w="955"/>
+              <w:gridCol w:w="1011"/>
+              <w:gridCol w:w="854"/>
+              <w:gridCol w:w="1000"/>
             </w:tblGrid>
             <w:tr>
               <w:trPr>
-                <w:trHeight w:val="934"/>
+                <w:trHeight w:val="920"/>
               </w:trPr>
               <w:tc>
                 <w:tcPr>
-                  <w:tcW w:w="964" w:type="dxa"/>
+                  <w:tcW w:w="1011" w:type="dxa"/>
                 </w:tcPr>
                 <w:p>
                   <w:pPr>
@@ -460,7 +537,7 @@
               </w:tc>
               <w:tc>
                 <w:tcPr>
-                  <w:tcW w:w="815" w:type="dxa"/>
+                  <w:tcW w:w="854" w:type="dxa"/>
                 </w:tcPr>
                 <w:p>
                   <w:pPr>
@@ -501,7 +578,7 @@
               </w:tc>
               <w:tc>
                 <w:tcPr>
-                  <w:tcW w:w="955" w:type="dxa"/>
+                  <w:tcW w:w="1000" w:type="dxa"/>
                 </w:tcPr>
                 <w:p>
                   <w:pPr>
@@ -525,11 +602,11 @@
             </w:tr>
             <w:tr>
               <w:trPr>
-                <w:trHeight w:val="184"/>
+                <w:trHeight w:val="180"/>
               </w:trPr>
               <w:tc>
                 <w:tcPr>
-                  <w:tcW w:w="964" w:type="dxa"/>
+                  <w:tcW w:w="1011" w:type="dxa"/>
                   <w:shd w:val="clear" w:color="auto" w:fill="B95135"/>
                 </w:tcPr>
                 <w:p>
@@ -553,7 +630,7 @@
               </w:tc>
               <w:tc>
                 <w:tcPr>
-                  <w:tcW w:w="815" w:type="dxa"/>
+                  <w:tcW w:w="854" w:type="dxa"/>
                   <w:shd w:val="clear" w:color="auto" w:fill="B95135"/>
                 </w:tcPr>
                 <w:p>
@@ -577,7 +654,7 @@
               </w:tc>
               <w:tc>
                 <w:tcPr>
-                  <w:tcW w:w="955" w:type="dxa"/>
+                  <w:tcW w:w="1000" w:type="dxa"/>
                   <w:shd w:val="clear" w:color="auto" w:fill="B95135"/>
                 </w:tcPr>
                 <w:p>
@@ -602,11 +679,11 @@
             </w:tr>
             <w:tr>
               <w:trPr>
-                <w:trHeight w:val="194"/>
+                <w:trHeight w:val="190"/>
               </w:trPr>
               <w:tc>
                 <w:tcPr>
-                  <w:tcW w:w="964" w:type="dxa"/>
+                  <w:tcW w:w="1011" w:type="dxa"/>
                   <w:shd w:val="clear" w:color="auto" w:fill="B95135"/>
                 </w:tcPr>
                 <w:p>
@@ -630,7 +707,7 @@
               </w:tc>
               <w:tc>
                 <w:tcPr>
-                  <w:tcW w:w="815" w:type="dxa"/>
+                  <w:tcW w:w="854" w:type="dxa"/>
                   <w:shd w:val="clear" w:color="auto" w:fill="B95135"/>
                 </w:tcPr>
                 <w:p>
@@ -654,7 +731,7 @@
               </w:tc>
               <w:tc>
                 <w:tcPr>
-                  <w:tcW w:w="955" w:type="dxa"/>
+                  <w:tcW w:w="1000" w:type="dxa"/>
                   <w:shd w:val="clear" w:color="auto" w:fill="B95135"/>
                 </w:tcPr>
                 <w:p>
@@ -679,11 +756,11 @@
             </w:tr>
             <w:tr>
               <w:trPr>
-                <w:trHeight w:val="184"/>
+                <w:trHeight w:val="180"/>
               </w:trPr>
               <w:tc>
                 <w:tcPr>
-                  <w:tcW w:w="964" w:type="dxa"/>
+                  <w:tcW w:w="1011" w:type="dxa"/>
                   <w:shd w:val="clear" w:color="auto" w:fill="B95135"/>
                 </w:tcPr>
                 <w:p>
@@ -707,7 +784,7 @@
               </w:tc>
               <w:tc>
                 <w:tcPr>
-                  <w:tcW w:w="815" w:type="dxa"/>
+                  <w:tcW w:w="854" w:type="dxa"/>
                   <w:shd w:val="clear" w:color="auto" w:fill="B95135"/>
                 </w:tcPr>
                 <w:p>
@@ -731,7 +808,7 @@
               </w:tc>
               <w:tc>
                 <w:tcPr>
-                  <w:tcW w:w="955" w:type="dxa"/>
+                  <w:tcW w:w="1000" w:type="dxa"/>
                   <w:shd w:val="clear" w:color="auto" w:fill="B95135"/>
                 </w:tcPr>
                 <w:p>
@@ -748,11 +825,11 @@
             </w:tr>
             <w:tr>
               <w:trPr>
-                <w:trHeight w:val="184"/>
+                <w:trHeight w:val="180"/>
               </w:trPr>
               <w:tc>
                 <w:tcPr>
-                  <w:tcW w:w="964" w:type="dxa"/>
+                  <w:tcW w:w="1011" w:type="dxa"/>
                   <w:shd w:val="clear" w:color="auto" w:fill="B95135"/>
                 </w:tcPr>
                 <w:p>
@@ -776,7 +853,7 @@
               </w:tc>
               <w:tc>
                 <w:tcPr>
-                  <w:tcW w:w="815" w:type="dxa"/>
+                  <w:tcW w:w="854" w:type="dxa"/>
                   <w:shd w:val="clear" w:color="auto" w:fill="B95135"/>
                 </w:tcPr>
                 <w:p>
@@ -800,7 +877,7 @@
               </w:tc>
               <w:tc>
                 <w:tcPr>
-                  <w:tcW w:w="955" w:type="dxa"/>
+                  <w:tcW w:w="1000" w:type="dxa"/>
                   <w:shd w:val="clear" w:color="auto" w:fill="B95135"/>
                 </w:tcPr>
                 <w:p>
@@ -825,11 +902,11 @@
             </w:tr>
             <w:tr>
               <w:trPr>
-                <w:trHeight w:val="184"/>
+                <w:trHeight w:val="180"/>
               </w:trPr>
               <w:tc>
                 <w:tcPr>
-                  <w:tcW w:w="964" w:type="dxa"/>
+                  <w:tcW w:w="1011" w:type="dxa"/>
                   <w:shd w:val="clear" w:color="auto" w:fill="B95135"/>
                 </w:tcPr>
                 <w:p>
@@ -853,7 +930,7 @@
               </w:tc>
               <w:tc>
                 <w:tcPr>
-                  <w:tcW w:w="815" w:type="dxa"/>
+                  <w:tcW w:w="854" w:type="dxa"/>
                   <w:shd w:val="clear" w:color="auto" w:fill="B95135"/>
                 </w:tcPr>
                 <w:p>
@@ -877,7 +954,7 @@
               </w:tc>
               <w:tc>
                 <w:tcPr>
-                  <w:tcW w:w="955" w:type="dxa"/>
+                  <w:tcW w:w="1000" w:type="dxa"/>
                   <w:shd w:val="clear" w:color="auto" w:fill="B95135"/>
                 </w:tcPr>
                 <w:p>
@@ -894,11 +971,11 @@
             </w:tr>
             <w:tr>
               <w:trPr>
-                <w:trHeight w:val="194"/>
+                <w:trHeight w:val="190"/>
               </w:trPr>
               <w:tc>
                 <w:tcPr>
-                  <w:tcW w:w="964" w:type="dxa"/>
+                  <w:tcW w:w="1011" w:type="dxa"/>
                   <w:shd w:val="clear" w:color="auto" w:fill="B95135"/>
                 </w:tcPr>
                 <w:p>
@@ -922,7 +999,7 @@
               </w:tc>
               <w:tc>
                 <w:tcPr>
-                  <w:tcW w:w="815" w:type="dxa"/>
+                  <w:tcW w:w="854" w:type="dxa"/>
                   <w:shd w:val="clear" w:color="auto" w:fill="B95135"/>
                 </w:tcPr>
                 <w:p>
@@ -946,7 +1023,7 @@
               </w:tc>
               <w:tc>
                 <w:tcPr>
-                  <w:tcW w:w="955" w:type="dxa"/>
+                  <w:tcW w:w="1000" w:type="dxa"/>
                   <w:shd w:val="clear" w:color="auto" w:fill="B95135"/>
                 </w:tcPr>
                 <w:p>
@@ -971,11 +1048,11 @@
             </w:tr>
             <w:tr>
               <w:trPr>
-                <w:trHeight w:val="184"/>
+                <w:trHeight w:val="180"/>
               </w:trPr>
               <w:tc>
                 <w:tcPr>
-                  <w:tcW w:w="964" w:type="dxa"/>
+                  <w:tcW w:w="1011" w:type="dxa"/>
                   <w:shd w:val="clear" w:color="auto" w:fill="B95135"/>
                 </w:tcPr>
                 <w:p>
@@ -999,7 +1076,7 @@
               </w:tc>
               <w:tc>
                 <w:tcPr>
-                  <w:tcW w:w="815" w:type="dxa"/>
+                  <w:tcW w:w="854" w:type="dxa"/>
                   <w:shd w:val="clear" w:color="auto" w:fill="B95135"/>
                 </w:tcPr>
                 <w:p>
@@ -1023,7 +1100,7 @@
               </w:tc>
               <w:tc>
                 <w:tcPr>
-                  <w:tcW w:w="955" w:type="dxa"/>
+                  <w:tcW w:w="1000" w:type="dxa"/>
                   <w:shd w:val="clear" w:color="auto" w:fill="B95135"/>
                 </w:tcPr>
                 <w:p>
@@ -1040,11 +1117,11 @@
             </w:tr>
             <w:tr>
               <w:trPr>
-                <w:trHeight w:val="184"/>
+                <w:trHeight w:val="180"/>
               </w:trPr>
               <w:tc>
                 <w:tcPr>
-                  <w:tcW w:w="964" w:type="dxa"/>
+                  <w:tcW w:w="1011" w:type="dxa"/>
                   <w:shd w:val="clear" w:color="auto" w:fill="B95135"/>
                 </w:tcPr>
                 <w:p>
@@ -1068,7 +1145,7 @@
               </w:tc>
               <w:tc>
                 <w:tcPr>
-                  <w:tcW w:w="815" w:type="dxa"/>
+                  <w:tcW w:w="854" w:type="dxa"/>
                   <w:shd w:val="clear" w:color="auto" w:fill="B95135"/>
                 </w:tcPr>
                 <w:p>
@@ -1092,7 +1169,7 @@
               </w:tc>
               <w:tc>
                 <w:tcPr>
-                  <w:tcW w:w="955" w:type="dxa"/>
+                  <w:tcW w:w="1000" w:type="dxa"/>
                   <w:shd w:val="clear" w:color="auto" w:fill="B95135"/>
                 </w:tcPr>
                 <w:p>
@@ -1109,11 +1186,11 @@
             </w:tr>
             <w:tr>
               <w:trPr>
-                <w:trHeight w:val="184"/>
+                <w:trHeight w:val="180"/>
               </w:trPr>
               <w:tc>
                 <w:tcPr>
-                  <w:tcW w:w="964" w:type="dxa"/>
+                  <w:tcW w:w="1011" w:type="dxa"/>
                 </w:tcPr>
                 <w:p>
                   <w:pPr>
@@ -1136,7 +1213,7 @@
               </w:tc>
               <w:tc>
                 <w:tcPr>
-                  <w:tcW w:w="815" w:type="dxa"/>
+                  <w:tcW w:w="854" w:type="dxa"/>
                 </w:tcPr>
                 <w:p>
                   <w:pPr>
@@ -1159,7 +1236,7 @@
               </w:tc>
               <w:tc>
                 <w:tcPr>
-                  <w:tcW w:w="955" w:type="dxa"/>
+                  <w:tcW w:w="1000" w:type="dxa"/>
                 </w:tcPr>
                 <w:p>
                   <w:pPr>
@@ -1183,11 +1260,11 @@
             </w:tr>
             <w:tr>
               <w:trPr>
-                <w:trHeight w:val="194"/>
+                <w:trHeight w:val="190"/>
               </w:trPr>
               <w:tc>
                 <w:tcPr>
-                  <w:tcW w:w="964" w:type="dxa"/>
+                  <w:tcW w:w="1011" w:type="dxa"/>
                   <w:shd w:val="clear" w:color="auto" w:fill="B95135"/>
                 </w:tcPr>
                 <w:p>
@@ -1211,7 +1288,7 @@
               </w:tc>
               <w:tc>
                 <w:tcPr>
-                  <w:tcW w:w="815" w:type="dxa"/>
+                  <w:tcW w:w="854" w:type="dxa"/>
                   <w:shd w:val="clear" w:color="auto" w:fill="B95135"/>
                 </w:tcPr>
                 <w:p>
@@ -1235,7 +1312,7 @@
               </w:tc>
               <w:tc>
                 <w:tcPr>
-                  <w:tcW w:w="955" w:type="dxa"/>
+                  <w:tcW w:w="1000" w:type="dxa"/>
                   <w:shd w:val="clear" w:color="auto" w:fill="B95135"/>
                 </w:tcPr>
                 <w:p>
@@ -1268,152 +1345,131 @@
               </w:rPr>
             </w:pPr>
           </w:p>
-          <w:p>
-            <w:pPr>
-              <w:widowControl w:val="0"/>
-              <w:cnfStyle w:val="000000100000" w:firstRow="0" w:lastRow="0" w:firstColumn="0" w:lastColumn="0" w:oddVBand="0" w:evenVBand="0" w:oddHBand="1" w:evenHBand="0" w:firstRowFirstColumn="0" w:firstRowLastColumn="0" w:lastRowFirstColumn="0" w:lastRowLastColumn="0"/>
-              <w:rPr>
-                <w:rFonts w:ascii="Calibri" w:eastAsia="Calibri" w:hAnsi="Calibri" w:cs="Calibri"/>
-              </w:rPr>
-            </w:pPr>
-          </w:p>
-          <w:p>
-            <w:pPr>
-              <w:widowControl w:val="0"/>
-              <w:cnfStyle w:val="000000100000" w:firstRow="0" w:lastRow="0" w:firstColumn="0" w:lastColumn="0" w:oddVBand="0" w:evenVBand="0" w:oddHBand="1" w:evenHBand="0" w:firstRowFirstColumn="0" w:firstRowLastColumn="0" w:lastRowFirstColumn="0" w:lastRowLastColumn="0"/>
-              <w:rPr>
-                <w:rFonts w:ascii="Calibri" w:eastAsia="Calibri" w:hAnsi="Calibri" w:cs="Calibri"/>
-              </w:rPr>
-            </w:pPr>
-          </w:p>
         </w:tc>
         <w:tc>
           <w:tcPr>
-            <w:tcW w:w="3118" w:type="dxa"/>
+            <w:tcW w:w="2944" w:type="dxa"/>
           </w:tcPr>
           <w:p>
             <w:pPr>
               <w:widowControl w:val="0"/>
               <w:cnfStyle w:val="000000100000" w:firstRow="0" w:lastRow="0" w:firstColumn="0" w:lastColumn="0" w:oddVBand="0" w:evenVBand="0" w:oddHBand="1" w:evenHBand="0" w:firstRowFirstColumn="0" w:firstRowLastColumn="0" w:lastRowFirstColumn="0" w:lastRowLastColumn="0"/>
-              <w:rPr>
-                <w:rFonts w:ascii="Calibri" w:eastAsia="Calibri" w:hAnsi="Calibri" w:cs="Calibri"/>
-              </w:rPr>
-            </w:pPr>
-            <w:r>
               <w:rPr>
                 <w:rFonts w:ascii="Calibri" w:eastAsia="Calibri" w:hAnsi="Calibri" w:cs="Calibri"/>
                 <w:b/>
                 <w:bCs/>
               </w:rPr>
-              <w:t>Immediate Action</w:t>
-            </w:r>
-            <w:r>
-              <w:rPr>
-                <w:rFonts w:ascii="Calibri" w:eastAsia="Calibri" w:hAnsi="Calibri" w:cs="Calibri"/>
-              </w:rPr>
-              <w:t xml:space="preserve"> </w:t>
-            </w:r>
-            <w:r>
-              <w:rPr>
-                <w:rFonts w:ascii="Calibri" w:eastAsia="Calibri" w:hAnsi="Calibri" w:cs="Calibri"/>
-              </w:rPr>
-              <w:t>–</w:t>
-            </w:r>
-            <w:r>
-              <w:rPr>
-                <w:rFonts w:ascii="Calibri" w:eastAsia="Calibri" w:hAnsi="Calibri" w:cs="Calibri"/>
-              </w:rPr>
-              <w:t xml:space="preserve"> </w:t>
-            </w:r>
-            <w:r>
-              <w:rPr>
-                <w:rFonts w:ascii="Calibri" w:eastAsia="Calibri" w:hAnsi="Calibri" w:cs="Calibri"/>
-              </w:rPr>
-              <w:t xml:space="preserve">Limit </w:t>
-            </w:r>
-            <w:r>
-              <w:rPr>
-                <w:rFonts w:ascii="Calibri" w:eastAsia="Calibri" w:hAnsi="Calibri" w:cs="Calibri"/>
-              </w:rPr>
-              <w:t xml:space="preserve">max </w:t>
-            </w:r>
-            <w:r>
-              <w:rPr>
-                <w:rFonts w:ascii="Calibri" w:eastAsia="Calibri" w:hAnsi="Calibri" w:cs="Calibri"/>
-              </w:rPr>
-              <w:t xml:space="preserve">discount </w:t>
-            </w:r>
-            <w:r>
-              <w:rPr>
-                <w:rFonts w:ascii="Calibri" w:eastAsia="Calibri" w:hAnsi="Calibri" w:cs="Calibri"/>
-              </w:rPr>
-              <w:t>on</w:t>
-            </w:r>
-            <w:r>
-              <w:rPr>
-                <w:rFonts w:ascii="Calibri" w:eastAsia="Calibri" w:hAnsi="Calibri" w:cs="Calibri"/>
-              </w:rPr>
-              <w:t xml:space="preserve"> </w:t>
-            </w:r>
-            <w:r>
-              <w:rPr>
-                <w:rFonts w:ascii="Calibri" w:eastAsia="Calibri" w:hAnsi="Calibri" w:cs="Calibri"/>
-              </w:rPr>
-              <w:t xml:space="preserve">Binders = </w:t>
-            </w:r>
-            <w:r>
-              <w:rPr>
-                <w:rFonts w:ascii="Calibri" w:eastAsia="Calibri" w:hAnsi="Calibri" w:cs="Calibri"/>
-              </w:rPr>
-              <w:t xml:space="preserve">0.2, </w:t>
-            </w:r>
-            <w:r>
-              <w:rPr>
-                <w:rFonts w:ascii="Calibri" w:eastAsia="Calibri" w:hAnsi="Calibri" w:cs="Calibri"/>
-              </w:rPr>
-              <w:t xml:space="preserve">Machines = </w:t>
-            </w:r>
-            <w:r>
-              <w:rPr>
-                <w:rFonts w:ascii="Calibri" w:eastAsia="Calibri" w:hAnsi="Calibri" w:cs="Calibri"/>
-              </w:rPr>
-              <w:t xml:space="preserve">0.3, </w:t>
-            </w:r>
-            <w:r>
-              <w:rPr>
-                <w:rFonts w:ascii="Calibri" w:eastAsia="Calibri" w:hAnsi="Calibri" w:cs="Calibri"/>
-              </w:rPr>
-              <w:t>Tables = 0.0, Storage = 0</w:t>
-            </w:r>
-            <w:r>
-              <w:rPr>
-                <w:rFonts w:ascii="Calibri" w:eastAsia="Calibri" w:hAnsi="Calibri" w:cs="Calibri"/>
-              </w:rPr>
-              <w:t>.0, phone = 0.2</w:t>
-            </w:r>
-            <w:r>
-              <w:rPr>
-                <w:rFonts w:ascii="Calibri" w:eastAsia="Calibri" w:hAnsi="Calibri" w:cs="Calibri"/>
-              </w:rPr>
-              <w:t>, to</w:t>
-            </w:r>
-            <w:r>
-              <w:rPr>
-                <w:rFonts w:ascii="Calibri" w:eastAsia="Calibri" w:hAnsi="Calibri" w:cs="Calibri"/>
-              </w:rPr>
-              <w:t xml:space="preserve"> cut losses</w:t>
-            </w:r>
-          </w:p>
-          <w:p>
-            <w:pPr>
-              <w:widowControl w:val="0"/>
-              <w:cnfStyle w:val="000000100000" w:firstRow="0" w:lastRow="0" w:firstColumn="0" w:lastColumn="0" w:oddVBand="0" w:evenVBand="0" w:oddHBand="1" w:evenHBand="0" w:firstRowFirstColumn="0" w:firstRowLastColumn="0" w:lastRowFirstColumn="0" w:lastRowLastColumn="0"/>
+            </w:pPr>
+            <w:r>
               <w:rPr>
                 <w:rFonts w:ascii="Calibri" w:eastAsia="Calibri" w:hAnsi="Calibri" w:cs="Calibri"/>
                 <w:b/>
                 <w:bCs/>
               </w:rPr>
-            </w:pPr>
+              <w:t>Immediate Action</w:t>
+            </w:r>
+            <w:r>
+              <w:rPr>
+                <w:rFonts w:ascii="Calibri" w:eastAsia="Calibri" w:hAnsi="Calibri" w:cs="Calibri"/>
+              </w:rPr>
+              <w:t xml:space="preserve"> </w:t>
+            </w:r>
+            <w:r>
+              <w:rPr>
+                <w:rFonts w:ascii="Calibri" w:eastAsia="Calibri" w:hAnsi="Calibri" w:cs="Calibri"/>
+              </w:rPr>
+              <w:t>–</w:t>
+            </w:r>
+            <w:r>
+              <w:rPr>
+                <w:rFonts w:ascii="Calibri" w:eastAsia="Calibri" w:hAnsi="Calibri" w:cs="Calibri"/>
+              </w:rPr>
+              <w:t xml:space="preserve"> </w:t>
+            </w:r>
+            <w:r>
+              <w:rPr>
+                <w:rFonts w:ascii="Calibri" w:eastAsia="Calibri" w:hAnsi="Calibri" w:cs="Calibri"/>
+              </w:rPr>
+              <w:t xml:space="preserve">Limit </w:t>
+            </w:r>
+            <w:r>
+              <w:rPr>
+                <w:rFonts w:ascii="Calibri" w:eastAsia="Calibri" w:hAnsi="Calibri" w:cs="Calibri"/>
+              </w:rPr>
+              <w:t xml:space="preserve">max </w:t>
+            </w:r>
+            <w:r>
+              <w:rPr>
+                <w:rFonts w:ascii="Calibri" w:eastAsia="Calibri" w:hAnsi="Calibri" w:cs="Calibri"/>
+              </w:rPr>
+              <w:t xml:space="preserve">discount </w:t>
+            </w:r>
+            <w:r>
+              <w:rPr>
+                <w:rFonts w:ascii="Calibri" w:eastAsia="Calibri" w:hAnsi="Calibri" w:cs="Calibri"/>
+              </w:rPr>
+              <w:t>on</w:t>
+            </w:r>
+            <w:r>
+              <w:rPr>
+                <w:rFonts w:ascii="Calibri" w:eastAsia="Calibri" w:hAnsi="Calibri" w:cs="Calibri"/>
+              </w:rPr>
+              <w:t xml:space="preserve"> </w:t>
+            </w:r>
+            <w:r>
+              <w:rPr>
+                <w:rFonts w:ascii="Calibri" w:eastAsia="Calibri" w:hAnsi="Calibri" w:cs="Calibri"/>
+              </w:rPr>
+              <w:t xml:space="preserve">Binders = </w:t>
+            </w:r>
+            <w:r>
+              <w:rPr>
+                <w:rFonts w:ascii="Calibri" w:eastAsia="Calibri" w:hAnsi="Calibri" w:cs="Calibri"/>
+              </w:rPr>
+              <w:t xml:space="preserve">0.2, </w:t>
+            </w:r>
+            <w:r>
+              <w:rPr>
+                <w:rFonts w:ascii="Calibri" w:eastAsia="Calibri" w:hAnsi="Calibri" w:cs="Calibri"/>
+              </w:rPr>
+              <w:t xml:space="preserve">Machines = </w:t>
+            </w:r>
+            <w:r>
+              <w:rPr>
+                <w:rFonts w:ascii="Calibri" w:eastAsia="Calibri" w:hAnsi="Calibri" w:cs="Calibri"/>
+              </w:rPr>
+              <w:t xml:space="preserve">0.3, </w:t>
+            </w:r>
+            <w:r>
+              <w:rPr>
+                <w:rFonts w:ascii="Calibri" w:eastAsia="Calibri" w:hAnsi="Calibri" w:cs="Calibri"/>
+              </w:rPr>
+              <w:t>Tables = 0.0, Storage = 0</w:t>
+            </w:r>
+            <w:r>
+              <w:rPr>
+                <w:rFonts w:ascii="Calibri" w:eastAsia="Calibri" w:hAnsi="Calibri" w:cs="Calibri"/>
+              </w:rPr>
+              <w:t>.0, phone = 0.2</w:t>
+            </w:r>
+            <w:r>
+              <w:rPr>
+                <w:rFonts w:ascii="Calibri" w:eastAsia="Calibri" w:hAnsi="Calibri" w:cs="Calibri"/>
+              </w:rPr>
+              <w:t>, to</w:t>
+            </w:r>
+            <w:r>
+              <w:rPr>
+                <w:rFonts w:ascii="Calibri" w:eastAsia="Calibri" w:hAnsi="Calibri" w:cs="Calibri"/>
+              </w:rPr>
+              <w:t xml:space="preserve"> cut losses</w:t>
+            </w:r>
+            <w:r>
+              <w:rPr>
+                <w:rFonts w:ascii="Calibri" w:eastAsia="Calibri" w:hAnsi="Calibri" w:cs="Calibri"/>
+              </w:rPr>
+              <w:t>.</w:t>
+            </w:r>
           </w:p>
           <w:p>
             <w:pPr>
@@ -1542,15 +1598,6 @@
                 <w:rFonts w:ascii="Calibri" w:eastAsia="Calibri" w:hAnsi="Calibri" w:cs="Calibri"/>
               </w:rPr>
             </w:pPr>
-          </w:p>
-          <w:p>
-            <w:pPr>
-              <w:widowControl w:val="0"/>
-              <w:cnfStyle w:val="000000100000" w:firstRow="0" w:lastRow="0" w:firstColumn="0" w:lastColumn="0" w:oddVBand="0" w:evenVBand="0" w:oddHBand="1" w:evenHBand="0" w:firstRowFirstColumn="0" w:firstRowLastColumn="0" w:lastRowFirstColumn="0" w:lastRowLastColumn="0"/>
-              <w:rPr>
-                <w:rFonts w:ascii="Calibri" w:eastAsia="Calibri" w:hAnsi="Calibri" w:cs="Calibri"/>
-              </w:rPr>
-            </w:pPr>
             <w:r>
               <w:rPr>
                 <w:rFonts w:ascii="Calibri" w:eastAsia="Calibri" w:hAnsi="Calibri" w:cs="Calibri"/>
@@ -1595,15 +1642,6 @@
               </w:rPr>
               <w:t xml:space="preserve"> for competitive advantage.</w:t>
             </w:r>
-          </w:p>
-          <w:p>
-            <w:pPr>
-              <w:widowControl w:val="0"/>
-              <w:cnfStyle w:val="000000100000" w:firstRow="0" w:lastRow="0" w:firstColumn="0" w:lastColumn="0" w:oddVBand="0" w:evenVBand="0" w:oddHBand="1" w:evenHBand="0" w:firstRowFirstColumn="0" w:firstRowLastColumn="0" w:lastRowFirstColumn="0" w:lastRowLastColumn="0"/>
-              <w:rPr>
-                <w:rFonts w:ascii="Calibri" w:eastAsia="Calibri" w:hAnsi="Calibri" w:cs="Calibri"/>
-              </w:rPr>
-            </w:pPr>
           </w:p>
           <w:p>
             <w:pPr>
@@ -1650,12 +1688,12 @@
       </w:tr>
       <w:tr>
         <w:trPr>
-          <w:trHeight w:val="1870"/>
+          <w:trHeight w:val="1899"/>
         </w:trPr>
         <w:tc>
           <w:tcPr>
             <w:cnfStyle w:val="001000000000" w:firstRow="0" w:lastRow="0" w:firstColumn="1" w:lastColumn="0" w:oddVBand="0" w:evenVBand="0" w:oddHBand="0" w:evenHBand="0" w:firstRowFirstColumn="0" w:firstRowLastColumn="0" w:lastRowFirstColumn="0" w:lastRowLastColumn="0"/>
-            <w:tcW w:w="568" w:type="dxa"/>
+            <w:tcW w:w="595" w:type="dxa"/>
           </w:tcPr>
           <w:p>
             <w:pPr>
@@ -1674,7 +1712,7 @@
         </w:tc>
         <w:tc>
           <w:tcPr>
-            <w:tcW w:w="1469" w:type="dxa"/>
+            <w:tcW w:w="1540" w:type="dxa"/>
           </w:tcPr>
           <w:p>
             <w:pPr>
@@ -1688,13 +1726,7 @@
               <w:rPr>
                 <w:rFonts w:ascii="Calibri" w:eastAsia="Calibri" w:hAnsi="Calibri" w:cs="Calibri"/>
               </w:rPr>
-              <w:t>High sales in Q4</w:t>
-            </w:r>
-            <w:r>
-              <w:rPr>
-                <w:rFonts w:ascii="Calibri" w:eastAsia="Calibri" w:hAnsi="Calibri" w:cs="Calibri"/>
-              </w:rPr>
-              <w:t xml:space="preserve">, </w:t>
+              <w:t xml:space="preserve">High sales in Q4, </w:t>
             </w:r>
             <w:r>
               <w:rPr>
@@ -1706,7 +1738,7 @@
         </w:tc>
         <w:tc>
           <w:tcPr>
-            <w:tcW w:w="1508" w:type="dxa"/>
+            <w:tcW w:w="1581" w:type="dxa"/>
           </w:tcPr>
           <w:p>
             <w:pPr>
@@ -1749,20 +1781,11 @@
               </w:rPr>
               <w:t>to reduce loss</w:t>
             </w:r>
-          </w:p>
-          <w:p>
-            <w:pPr>
-              <w:widowControl w:val="0"/>
-              <w:cnfStyle w:val="000000000000" w:firstRow="0" w:lastRow="0" w:firstColumn="0" w:lastColumn="0" w:oddVBand="0" w:evenVBand="0" w:oddHBand="0" w:evenHBand="0" w:firstRowFirstColumn="0" w:firstRowLastColumn="0" w:lastRowFirstColumn="0" w:lastRowLastColumn="0"/>
-              <w:rPr>
-                <w:rFonts w:ascii="Calibri" w:eastAsia="Calibri" w:hAnsi="Calibri" w:cs="Calibri"/>
-              </w:rPr>
-            </w:pPr>
           </w:p>
         </w:tc>
         <w:tc>
           <w:tcPr>
-            <w:tcW w:w="2977" w:type="dxa"/>
+            <w:tcW w:w="3122" w:type="dxa"/>
           </w:tcPr>
           <w:p>
             <w:pPr>
@@ -1776,13 +1799,7 @@
               <w:rPr>
                 <w:rFonts w:ascii="Calibri" w:eastAsia="Calibri" w:hAnsi="Calibri" w:cs="Calibri"/>
               </w:rPr>
-              <w:t>Monthly Sales Peaks in Quarter 4 and then drops to lowest in Feb</w:t>
-            </w:r>
-            <w:r>
-              <w:rPr>
-                <w:rFonts w:ascii="Calibri" w:eastAsia="Calibri" w:hAnsi="Calibri" w:cs="Calibri"/>
-              </w:rPr>
-              <w:t xml:space="preserve"> </w:t>
+              <w:t xml:space="preserve">Monthly Sales Peaks in Quarter 4 and then drops to lowest in Feb </w:t>
             </w:r>
           </w:p>
           <w:p>
@@ -1803,7 +1820,7 @@
         </w:tc>
         <w:tc>
           <w:tcPr>
-            <w:tcW w:w="3118" w:type="dxa"/>
+            <w:tcW w:w="2944" w:type="dxa"/>
           </w:tcPr>
           <w:p>
             <w:pPr>
@@ -1927,11 +1944,12 @@
       <w:tr>
         <w:trPr>
           <w:cnfStyle w:val="000000100000" w:firstRow="0" w:lastRow="0" w:firstColumn="0" w:lastColumn="0" w:oddVBand="0" w:evenVBand="0" w:oddHBand="1" w:evenHBand="0" w:firstRowFirstColumn="0" w:firstRowLastColumn="0" w:lastRowFirstColumn="0" w:lastRowLastColumn="0"/>
+          <w:trHeight w:val="1330"/>
         </w:trPr>
         <w:tc>
           <w:tcPr>
             <w:cnfStyle w:val="001000000000" w:firstRow="0" w:lastRow="0" w:firstColumn="1" w:lastColumn="0" w:oddVBand="0" w:evenVBand="0" w:oddHBand="0" w:evenHBand="0" w:firstRowFirstColumn="0" w:firstRowLastColumn="0" w:lastRowFirstColumn="0" w:lastRowLastColumn="0"/>
-            <w:tcW w:w="568" w:type="dxa"/>
+            <w:tcW w:w="595" w:type="dxa"/>
           </w:tcPr>
           <w:p>
             <w:pPr>
@@ -1950,7 +1968,7 @@
         </w:tc>
         <w:tc>
           <w:tcPr>
-            <w:tcW w:w="1469" w:type="dxa"/>
+            <w:tcW w:w="1540" w:type="dxa"/>
           </w:tcPr>
           <w:p>
             <w:pPr>
@@ -1982,7 +2000,7 @@
         </w:tc>
         <w:tc>
           <w:tcPr>
-            <w:tcW w:w="1508" w:type="dxa"/>
+            <w:tcW w:w="1581" w:type="dxa"/>
           </w:tcPr>
           <w:p>
             <w:pPr>
@@ -2017,7 +2035,7 @@
         </w:tc>
         <w:tc>
           <w:tcPr>
-            <w:tcW w:w="2977" w:type="dxa"/>
+            <w:tcW w:w="3122" w:type="dxa"/>
           </w:tcPr>
           <w:p>
             <w:pPr>
@@ -2031,13 +2049,7 @@
               <w:rPr>
                 <w:rFonts w:ascii="Calibri" w:eastAsia="Calibri" w:hAnsi="Calibri" w:cs="Calibri"/>
               </w:rPr>
-              <w:t>Fasters and Envelopes exhibit negative YoY growth; however, they have high Profit Margin</w:t>
-            </w:r>
-            <w:r>
-              <w:rPr>
-                <w:rFonts w:ascii="Calibri" w:eastAsia="Calibri" w:hAnsi="Calibri" w:cs="Calibri"/>
-              </w:rPr>
-              <w:t>.</w:t>
+              <w:t>Fasters and Envelopes exhibit negative YoY growth; however, they have high Profit Margin.</w:t>
             </w:r>
           </w:p>
           <w:p>
@@ -2052,25 +2064,13 @@
               <w:rPr>
                 <w:rFonts w:ascii="Calibri" w:eastAsia="Calibri" w:hAnsi="Calibri" w:cs="Calibri"/>
               </w:rPr>
-              <w:t xml:space="preserve">Refer </w:t>
-            </w:r>
-            <w:r>
-              <w:rPr>
-                <w:rFonts w:ascii="Calibri" w:eastAsia="Calibri" w:hAnsi="Calibri" w:cs="Calibri"/>
-              </w:rPr>
-              <w:t>Market vs Growth</w:t>
-            </w:r>
-            <w:r>
-              <w:rPr>
-                <w:rFonts w:ascii="Calibri" w:eastAsia="Calibri" w:hAnsi="Calibri" w:cs="Calibri"/>
-              </w:rPr>
-              <w:t xml:space="preserve"> chart</w:t>
+              <w:t>Refer Market vs Growth chart</w:t>
             </w:r>
           </w:p>
         </w:tc>
         <w:tc>
           <w:tcPr>
-            <w:tcW w:w="3118" w:type="dxa"/>
+            <w:tcW w:w="2944" w:type="dxa"/>
           </w:tcPr>
           <w:p>
             <w:pPr>
@@ -2129,10 +2129,13 @@
         </w:tc>
       </w:tr>
       <w:tr>
+        <w:trPr>
+          <w:trHeight w:val="1320"/>
+        </w:trPr>
         <w:tc>
           <w:tcPr>
             <w:cnfStyle w:val="001000000000" w:firstRow="0" w:lastRow="0" w:firstColumn="1" w:lastColumn="0" w:oddVBand="0" w:evenVBand="0" w:oddHBand="0" w:evenHBand="0" w:firstRowFirstColumn="0" w:firstRowLastColumn="0" w:lastRowFirstColumn="0" w:lastRowLastColumn="0"/>
-            <w:tcW w:w="568" w:type="dxa"/>
+            <w:tcW w:w="595" w:type="dxa"/>
           </w:tcPr>
           <w:p>
             <w:pPr>
@@ -2151,7 +2154,7 @@
         </w:tc>
         <w:tc>
           <w:tcPr>
-            <w:tcW w:w="1469" w:type="dxa"/>
+            <w:tcW w:w="1540" w:type="dxa"/>
           </w:tcPr>
           <w:p>
             <w:pPr>
@@ -2171,7 +2174,7 @@
         </w:tc>
         <w:tc>
           <w:tcPr>
-            <w:tcW w:w="1508" w:type="dxa"/>
+            <w:tcW w:w="1581" w:type="dxa"/>
           </w:tcPr>
           <w:p>
             <w:pPr>
@@ -2206,7 +2209,7 @@
         </w:tc>
         <w:tc>
           <w:tcPr>
-            <w:tcW w:w="2977" w:type="dxa"/>
+            <w:tcW w:w="3122" w:type="dxa"/>
           </w:tcPr>
           <w:p>
             <w:pPr>
@@ -2238,7 +2241,7 @@
         </w:tc>
         <w:tc>
           <w:tcPr>
-            <w:tcW w:w="3118" w:type="dxa"/>
+            <w:tcW w:w="2944" w:type="dxa"/>
           </w:tcPr>
           <w:p>
             <w:pPr>
@@ -2275,6 +2278,7 @@
       </w:pPr>
     </w:p>
     <w:sectPr>
+      <w:headerReference w:type="default" r:id="rId7"/>
       <w:pgSz w:w="12240" w:h="15840"/>
       <w:pgMar w:top="1440" w:right="1440" w:bottom="1440" w:left="1440" w:header="720" w:footer="720" w:gutter="0"/>
       <w:pgNumType w:start="1"/>
@@ -2282,6 +2286,75 @@
     </w:sectPr>
   </w:body>
 </w:document>
+</file>
+
+<file path=word/endnotes.xml><?xml version="1.0" encoding="utf-8"?>
+<w:endnotes xmlns:wpc="http://schemas.microsoft.com/office/word/2010/wordprocessingCanvas" xmlns:cx="http://schemas.microsoft.com/office/drawing/2014/chartex" xmlns:cx1="http://schemas.microsoft.com/office/drawing/2015/9/8/chartex" xmlns:cx2="http://schemas.microsoft.com/office/drawing/2015/10/21/chartex" xmlns:cx3="http://schemas.microsoft.com/office/drawing/2016/5/9/chartex" xmlns:cx4="http://schemas.microsoft.com/office/drawing/2016/5/10/chartex" xmlns:cx5="http://schemas.microsoft.com/office/drawing/2016/5/11/chartex" xmlns:cx6="http://schemas.microsoft.com/office/drawing/2016/5/12/chartex" xmlns:cx7="http://schemas.microsoft.com/office/drawing/2016/5/13/chartex" xmlns:cx8="http://schemas.microsoft.com/office/drawing/2016/5/14/chartex" xmlns:mc="http://schemas.openxmlformats.org/markup-compatibility/2006" xmlns:aink="http://schemas.microsoft.com/office/drawing/2016/ink" xmlns:am3d="http://schemas.microsoft.com/office/drawing/2017/model3d" xmlns:o="urn:schemas-microsoft-com:office:office" xmlns:oel="http://schemas.microsoft.com/office/2019/extlst" xmlns:r="http://schemas.openxmlformats.org/officeDocument/2006/relationships" xmlns:m="http://schemas.openxmlformats.org/officeDocument/2006/math" xmlns:v="urn:schemas-microsoft-com:vml" xmlns:wp14="http://schemas.microsoft.com/office/word/2010/wordprocessingDrawing" xmlns:wp="http://schemas.openxmlformats.org/drawingml/2006/wordprocessingDrawing" xmlns:w10="urn:schemas-microsoft-com:office:word" xmlns:w="http://schemas.openxmlformats.org/wordprocessingml/2006/main" xmlns:w14="http://schemas.microsoft.com/office/word/2010/wordml" xmlns:w15="http://schemas.microsoft.com/office/word/2012/wordml" xmlns:w16cex="http://schemas.microsoft.com/office/word/2018/wordml/cex" xmlns:w16cid="http://schemas.microsoft.com/office/word/2016/wordml/cid" xmlns:w16="http://schemas.microsoft.com/office/word/2018/wordml" xmlns:w16du="http://schemas.microsoft.com/office/word/2023/wordml/word16du" xmlns:w16sdtdh="http://schemas.microsoft.com/office/word/2020/wordml/sdtdatahash" xmlns:w16sdtfl="http://schemas.microsoft.com/office/word/2024/wordml/sdtformatlock" xmlns:w16se="http://schemas.microsoft.com/office/word/2015/wordml/symex" xmlns:wpg="http://schemas.microsoft.com/office/word/2010/wordprocessingGroup" xmlns:wpi="http://schemas.microsoft.com/office/word/2010/wordprocessingInk" xmlns:wne="http://schemas.microsoft.com/office/word/2006/wordml" xmlns:wps="http://schemas.microsoft.com/office/word/2010/wordprocessingShape" mc:Ignorable="w14 w15 w16se w16cid w16 w16cex w16sdtdh w16sdtfl w16du wp14">
+  <w:endnote w:type="separator" w:id="-1">
+    <w:p>
+      <w:pPr>
+        <w:spacing w:line="240" w:lineRule="auto"/>
+      </w:pPr>
+      <w:r>
+        <w:separator/>
+      </w:r>
+    </w:p>
+  </w:endnote>
+  <w:endnote w:type="continuationSeparator" w:id="0">
+    <w:p>
+      <w:pPr>
+        <w:spacing w:line="240" w:lineRule="auto"/>
+      </w:pPr>
+      <w:r>
+        <w:continuationSeparator/>
+      </w:r>
+    </w:p>
+  </w:endnote>
+</w:endnotes>
+</file>
+
+<file path=word/footnotes.xml><?xml version="1.0" encoding="utf-8"?>
+<w:footnotes xmlns:wpc="http://schemas.microsoft.com/office/word/2010/wordprocessingCanvas" xmlns:cx="http://schemas.microsoft.com/office/drawing/2014/chartex" xmlns:cx1="http://schemas.microsoft.com/office/drawing/2015/9/8/chartex" xmlns:cx2="http://schemas.microsoft.com/office/drawing/2015/10/21/chartex" xmlns:cx3="http://schemas.microsoft.com/office/drawing/2016/5/9/chartex" xmlns:cx4="http://schemas.microsoft.com/office/drawing/2016/5/10/chartex" xmlns:cx5="http://schemas.microsoft.com/office/drawing/2016/5/11/chartex" xmlns:cx6="http://schemas.microsoft.com/office/drawing/2016/5/12/chartex" xmlns:cx7="http://schemas.microsoft.com/office/drawing/2016/5/13/chartex" xmlns:cx8="http://schemas.microsoft.com/office/drawing/2016/5/14/chartex" xmlns:mc="http://schemas.openxmlformats.org/markup-compatibility/2006" xmlns:aink="http://schemas.microsoft.com/office/drawing/2016/ink" xmlns:am3d="http://schemas.microsoft.com/office/drawing/2017/model3d" xmlns:o="urn:schemas-microsoft-com:office:office" xmlns:oel="http://schemas.microsoft.com/office/2019/extlst" xmlns:r="http://schemas.openxmlformats.org/officeDocument/2006/relationships" xmlns:m="http://schemas.openxmlformats.org/officeDocument/2006/math" xmlns:v="urn:schemas-microsoft-com:vml" xmlns:wp14="http://schemas.microsoft.com/office/word/2010/wordprocessingDrawing" xmlns:wp="http://schemas.openxmlformats.org/drawingml/2006/wordprocessingDrawing" xmlns:w10="urn:schemas-microsoft-com:office:word" xmlns:w="http://schemas.openxmlformats.org/wordprocessingml/2006/main" xmlns:w14="http://schemas.microsoft.com/office/word/2010/wordml" xmlns:w15="http://schemas.microsoft.com/office/word/2012/wordml" xmlns:w16cex="http://schemas.microsoft.com/office/word/2018/wordml/cex" xmlns:w16cid="http://schemas.microsoft.com/office/word/2016/wordml/cid" xmlns:w16="http://schemas.microsoft.com/office/word/2018/wordml" xmlns:w16du="http://schemas.microsoft.com/office/word/2023/wordml/word16du" xmlns:w16sdtdh="http://schemas.microsoft.com/office/word/2020/wordml/sdtdatahash" xmlns:w16sdtfl="http://schemas.microsoft.com/office/word/2024/wordml/sdtformatlock" xmlns:w16se="http://schemas.microsoft.com/office/word/2015/wordml/symex" xmlns:wpg="http://schemas.microsoft.com/office/word/2010/wordprocessingGroup" xmlns:wpi="http://schemas.microsoft.com/office/word/2010/wordprocessingInk" xmlns:wne="http://schemas.microsoft.com/office/word/2006/wordml" xmlns:wps="http://schemas.microsoft.com/office/word/2010/wordprocessingShape" mc:Ignorable="w14 w15 w16se w16cid w16 w16cex w16sdtdh w16sdtfl w16du wp14">
+  <w:footnote w:type="separator" w:id="-1">
+    <w:p>
+      <w:pPr>
+        <w:spacing w:line="240" w:lineRule="auto"/>
+      </w:pPr>
+      <w:r>
+        <w:separator/>
+      </w:r>
+    </w:p>
+  </w:footnote>
+  <w:footnote w:type="continuationSeparator" w:id="0">
+    <w:p>
+      <w:pPr>
+        <w:spacing w:line="240" w:lineRule="auto"/>
+      </w:pPr>
+      <w:r>
+        <w:continuationSeparator/>
+      </w:r>
+    </w:p>
+  </w:footnote>
+</w:footnotes>
+</file>
+
+<file path=word/header1.xml><?xml version="1.0" encoding="utf-8"?>
+<w:hdr xmlns:wpc="http://schemas.microsoft.com/office/word/2010/wordprocessingCanvas" xmlns:cx="http://schemas.microsoft.com/office/drawing/2014/chartex" xmlns:cx1="http://schemas.microsoft.com/office/drawing/2015/9/8/chartex" xmlns:cx2="http://schemas.microsoft.com/office/drawing/2015/10/21/chartex" xmlns:cx3="http://schemas.microsoft.com/office/drawing/2016/5/9/chartex" xmlns:cx4="http://schemas.microsoft.com/office/drawing/2016/5/10/chartex" xmlns:cx5="http://schemas.microsoft.com/office/drawing/2016/5/11/chartex" xmlns:cx6="http://schemas.microsoft.com/office/drawing/2016/5/12/chartex" xmlns:cx7="http://schemas.microsoft.com/office/drawing/2016/5/13/chartex" xmlns:cx8="http://schemas.microsoft.com/office/drawing/2016/5/14/chartex" xmlns:mc="http://schemas.openxmlformats.org/markup-compatibility/2006" xmlns:aink="http://schemas.microsoft.com/office/drawing/2016/ink" xmlns:am3d="http://schemas.microsoft.com/office/drawing/2017/model3d" xmlns:o="urn:schemas-microsoft-com:office:office" xmlns:oel="http://schemas.microsoft.com/office/2019/extlst" xmlns:r="http://schemas.openxmlformats.org/officeDocument/2006/relationships" xmlns:m="http://schemas.openxmlformats.org/officeDocument/2006/math" xmlns:v="urn:schemas-microsoft-com:vml" xmlns:wp14="http://schemas.microsoft.com/office/word/2010/wordprocessingDrawing" xmlns:wp="http://schemas.openxmlformats.org/drawingml/2006/wordprocessingDrawing" xmlns:w10="urn:schemas-microsoft-com:office:word" xmlns:w="http://schemas.openxmlformats.org/wordprocessingml/2006/main" xmlns:w14="http://schemas.microsoft.com/office/word/2010/wordml" xmlns:w15="http://schemas.microsoft.com/office/word/2012/wordml" xmlns:w16cex="http://schemas.microsoft.com/office/word/2018/wordml/cex" xmlns:w16cid="http://schemas.microsoft.com/office/word/2016/wordml/cid" xmlns:w16="http://schemas.microsoft.com/office/word/2018/wordml" xmlns:w16du="http://schemas.microsoft.com/office/word/2023/wordml/word16du" xmlns:w16sdtdh="http://schemas.microsoft.com/office/word/2020/wordml/sdtdatahash" xmlns:w16sdtfl="http://schemas.microsoft.com/office/word/2024/wordml/sdtformatlock" xmlns:w16se="http://schemas.microsoft.com/office/word/2015/wordml/symex" xmlns:wpg="http://schemas.microsoft.com/office/word/2010/wordprocessingGroup" xmlns:wpi="http://schemas.microsoft.com/office/word/2010/wordprocessingInk" xmlns:wne="http://schemas.microsoft.com/office/word/2006/wordml" xmlns:wps="http://schemas.microsoft.com/office/word/2010/wordprocessingShape" mc:Ignorable="w14 w15 w16se w16cid w16 w16cex w16sdtdh w16sdtfl w16du wp14">
+  <w:p>
+    <w:pPr>
+      <w:pStyle w:val="Header"/>
+    </w:pPr>
+    <w:r>
+      <w:tab/>
+    </w:r>
+    <w:r>
+      <w:tab/>
+    </w:r>
+    <w:r>
+      <w:t>Kunal Ghosh (ghosh178@purdue.edu)</w:t>
+    </w:r>
+  </w:p>
+</w:hdr>
 </file>
 
 <file path=word/numbering.xml><?xml version="1.0" encoding="utf-8"?>
@@ -3219,6 +3292,50 @@
       </w:tcPr>
     </w:tblStylePr>
   </w:style>
+  <w:style w:type="paragraph" w:styleId="Header">
+    <w:name w:val="header"/>
+    <w:basedOn w:val="Normal"/>
+    <w:link w:val="HeaderChar"/>
+    <w:uiPriority w:val="99"/>
+    <w:unhideWhenUsed/>
+    <w:rsid w:val="00D633D2"/>
+    <w:pPr>
+      <w:tabs>
+        <w:tab w:val="center" w:pos="4513"/>
+        <w:tab w:val="right" w:pos="9026"/>
+      </w:tabs>
+      <w:spacing w:line="240" w:lineRule="auto"/>
+    </w:pPr>
+  </w:style>
+  <w:style w:type="character" w:customStyle="1" w:styleId="HeaderChar">
+    <w:name w:val="Header Char"/>
+    <w:basedOn w:val="DefaultParagraphFont"/>
+    <w:link w:val="Header"/>
+    <w:uiPriority w:val="99"/>
+    <w:rsid w:val="00D633D2"/>
+  </w:style>
+  <w:style w:type="paragraph" w:styleId="Footer">
+    <w:name w:val="footer"/>
+    <w:basedOn w:val="Normal"/>
+    <w:link w:val="FooterChar"/>
+    <w:uiPriority w:val="99"/>
+    <w:unhideWhenUsed/>
+    <w:rsid w:val="00D633D2"/>
+    <w:pPr>
+      <w:tabs>
+        <w:tab w:val="center" w:pos="4513"/>
+        <w:tab w:val="right" w:pos="9026"/>
+      </w:tabs>
+      <w:spacing w:line="240" w:lineRule="auto"/>
+    </w:pPr>
+  </w:style>
+  <w:style w:type="character" w:customStyle="1" w:styleId="FooterChar">
+    <w:name w:val="Footer Char"/>
+    <w:basedOn w:val="DefaultParagraphFont"/>
+    <w:link w:val="Footer"/>
+    <w:uiPriority w:val="99"/>
+    <w:rsid w:val="00D633D2"/>
+  </w:style>
 </w:styles>
 </file>
 

</xml_diff>

<commit_message>
Changes in Individual Analysis due to NEW SuperStore.csv file with date range 2019 to 2022
</commit_message>
<xml_diff>
--- a/Individual_Analyses/KunalGhosh_Individual_insights_summary.docx
+++ b/Individual_Analyses/KunalGhosh_Individual_insights_summary.docx
@@ -61,7 +61,21 @@
           <w:rFonts w:ascii="Calibri" w:eastAsia="Calibri" w:hAnsi="Calibri" w:cs="Calibri"/>
           <w:lang w:val="en-IN"/>
         </w:rPr>
-        <w:t xml:space="preserve">Best performers product sub-category </w:t>
+        <w:t xml:space="preserve">Best performers </w:t>
+      </w:r>
+      <w:r>
+        <w:rPr>
+          <w:rFonts w:ascii="Calibri" w:eastAsia="Calibri" w:hAnsi="Calibri" w:cs="Calibri"/>
+          <w:lang w:val="en-IN"/>
+        </w:rPr>
+        <w:t xml:space="preserve">product sub-category </w:t>
+      </w:r>
+      <w:r>
+        <w:rPr>
+          <w:rFonts w:ascii="Calibri" w:eastAsia="Calibri" w:hAnsi="Calibri" w:cs="Calibri"/>
+          <w:lang w:val="en-IN"/>
+        </w:rPr>
+        <w:t xml:space="preserve">with respect to profit </w:t>
       </w:r>
       <w:r>
         <w:rPr>
@@ -75,7 +89,42 @@
           <w:rFonts w:ascii="Calibri" w:eastAsia="Calibri" w:hAnsi="Calibri" w:cs="Calibri"/>
           <w:lang w:val="en-IN"/>
         </w:rPr>
-        <w:t xml:space="preserve"> Copiers (18%), Phones (14.4%), Accessories, paper</w:t>
+        <w:t xml:space="preserve"> Copiers (18%), Phones (14.4%), </w:t>
+      </w:r>
+      <w:r>
+        <w:rPr>
+          <w:rFonts w:ascii="Calibri" w:eastAsia="Calibri" w:hAnsi="Calibri" w:cs="Calibri"/>
+          <w:lang w:val="en-IN"/>
+        </w:rPr>
+        <w:t>Accessories</w:t>
+      </w:r>
+      <w:r>
+        <w:rPr>
+          <w:rFonts w:ascii="Calibri" w:eastAsia="Calibri" w:hAnsi="Calibri" w:cs="Calibri"/>
+          <w:lang w:val="en-IN"/>
+        </w:rPr>
+        <w:t xml:space="preserve"> (</w:t>
+      </w:r>
+      <w:r>
+        <w:rPr>
+          <w:rFonts w:ascii="Calibri" w:eastAsia="Calibri" w:hAnsi="Calibri" w:cs="Calibri"/>
+          <w:lang w:val="en-IN"/>
+        </w:rPr>
+        <w:t>13.6%)</w:t>
+      </w:r>
+      <w:r>
+        <w:rPr>
+          <w:rFonts w:ascii="Calibri" w:eastAsia="Calibri" w:hAnsi="Calibri" w:cs="Calibri"/>
+          <w:lang w:val="en-IN"/>
+        </w:rPr>
+        <w:t>, paper</w:t>
+      </w:r>
+      <w:r>
+        <w:rPr>
+          <w:rFonts w:ascii="Calibri" w:eastAsia="Calibri" w:hAnsi="Calibri" w:cs="Calibri"/>
+          <w:lang w:val="en-IN"/>
+        </w:rPr>
+        <w:t xml:space="preserve"> (11%)</w:t>
       </w:r>
       <w:r>
         <w:rPr>
@@ -103,7 +152,21 @@
           <w:rFonts w:ascii="Calibri" w:eastAsia="Calibri" w:hAnsi="Calibri" w:cs="Calibri"/>
           <w:lang w:val="en-IN"/>
         </w:rPr>
-        <w:t xml:space="preserve"> Tables (72%), Bookcases (15%), Supplies (5.3%)</w:t>
+        <w:t xml:space="preserve"> Tables (7</w:t>
+      </w:r>
+      <w:r>
+        <w:rPr>
+          <w:rFonts w:ascii="Calibri" w:eastAsia="Calibri" w:hAnsi="Calibri" w:cs="Calibri"/>
+          <w:lang w:val="en-IN"/>
+        </w:rPr>
+        <w:t>9</w:t>
+      </w:r>
+      <w:r>
+        <w:rPr>
+          <w:rFonts w:ascii="Calibri" w:eastAsia="Calibri" w:hAnsi="Calibri" w:cs="Calibri"/>
+          <w:lang w:val="en-IN"/>
+        </w:rPr>
+        <w:t>%), Bookcases (15%), Supplies (5.3%)</w:t>
       </w:r>
       <w:r>
         <w:rPr>
@@ -447,19 +510,11 @@
                 <w:rFonts w:ascii="Calibri" w:eastAsia="Calibri" w:hAnsi="Calibri" w:cs="Calibri"/>
               </w:rPr>
             </w:pPr>
-            <w:proofErr w:type="gramStart"/>
-            <w:r>
-              <w:rPr>
-                <w:rFonts w:ascii="Calibri" w:eastAsia="Calibri" w:hAnsi="Calibri" w:cs="Calibri"/>
-              </w:rPr>
-              <w:t>Price Elasticity</w:t>
-            </w:r>
-            <w:proofErr w:type="gramEnd"/>
-            <w:r>
-              <w:rPr>
-                <w:rFonts w:ascii="Calibri" w:eastAsia="Calibri" w:hAnsi="Calibri" w:cs="Calibri"/>
-              </w:rPr>
-              <w:t xml:space="preserve"> of items are close to zero for </w:t>
+            <w:r>
+              <w:rPr>
+                <w:rFonts w:ascii="Calibri" w:eastAsia="Calibri" w:hAnsi="Calibri" w:cs="Calibri"/>
+              </w:rPr>
+              <w:t xml:space="preserve">Price Elasticity of items are close to zero for </w:t>
             </w:r>
             <w:r>
               <w:rPr>
@@ -648,7 +703,15 @@
                       <w:sz w:val="16"/>
                       <w:szCs w:val="16"/>
                     </w:rPr>
-                    <w:t>0.3</w:t>
+                    <w:t>0.</w:t>
+                  </w:r>
+                  <w:r>
+                    <w:rPr>
+                      <w:rFonts w:ascii="Calibri" w:eastAsia="Calibri" w:hAnsi="Calibri" w:cs="Calibri"/>
+                      <w:sz w:val="16"/>
+                      <w:szCs w:val="16"/>
+                    </w:rPr>
+                    <w:t>2</w:t>
                   </w:r>
                 </w:p>
               </w:tc>
@@ -725,7 +788,15 @@
                       <w:sz w:val="16"/>
                       <w:szCs w:val="16"/>
                     </w:rPr>
-                    <w:t>0.3</w:t>
+                    <w:t>0.</w:t>
+                  </w:r>
+                  <w:r>
+                    <w:rPr>
+                      <w:rFonts w:ascii="Calibri" w:eastAsia="Calibri" w:hAnsi="Calibri" w:cs="Calibri"/>
+                      <w:sz w:val="16"/>
+                      <w:szCs w:val="16"/>
+                    </w:rPr>
+                    <w:t>2</w:t>
                   </w:r>
                 </w:p>
               </w:tc>
@@ -802,7 +873,15 @@
                       <w:sz w:val="16"/>
                       <w:szCs w:val="16"/>
                     </w:rPr>
-                    <w:t>0.6</w:t>
+                    <w:t>0.</w:t>
+                  </w:r>
+                  <w:r>
+                    <w:rPr>
+                      <w:rFonts w:ascii="Calibri" w:eastAsia="Calibri" w:hAnsi="Calibri" w:cs="Calibri"/>
+                      <w:sz w:val="16"/>
+                      <w:szCs w:val="16"/>
+                    </w:rPr>
+                    <w:t>2</w:t>
                   </w:r>
                 </w:p>
               </w:tc>
@@ -871,7 +950,15 @@
                       <w:sz w:val="16"/>
                       <w:szCs w:val="16"/>
                     </w:rPr>
-                    <w:t>0.2</w:t>
+                    <w:t>0.</w:t>
+                  </w:r>
+                  <w:r>
+                    <w:rPr>
+                      <w:rFonts w:ascii="Calibri" w:eastAsia="Calibri" w:hAnsi="Calibri" w:cs="Calibri"/>
+                      <w:sz w:val="16"/>
+                      <w:szCs w:val="16"/>
+                    </w:rPr>
+                    <w:t>0</w:t>
                   </w:r>
                 </w:p>
               </w:tc>
@@ -948,7 +1035,15 @@
                       <w:sz w:val="16"/>
                       <w:szCs w:val="16"/>
                     </w:rPr>
-                    <w:t>0.8</w:t>
+                    <w:t>0.</w:t>
+                  </w:r>
+                  <w:r>
+                    <w:rPr>
+                      <w:rFonts w:ascii="Calibri" w:eastAsia="Calibri" w:hAnsi="Calibri" w:cs="Calibri"/>
+                      <w:sz w:val="16"/>
+                      <w:szCs w:val="16"/>
+                    </w:rPr>
+                    <w:t>2</w:t>
                   </w:r>
                 </w:p>
               </w:tc>
@@ -1017,7 +1112,15 @@
                       <w:sz w:val="16"/>
                       <w:szCs w:val="16"/>
                     </w:rPr>
-                    <w:t>0.7</w:t>
+                    <w:t>0.</w:t>
+                  </w:r>
+                  <w:r>
+                    <w:rPr>
+                      <w:rFonts w:ascii="Calibri" w:eastAsia="Calibri" w:hAnsi="Calibri" w:cs="Calibri"/>
+                      <w:sz w:val="16"/>
+                      <w:szCs w:val="16"/>
+                    </w:rPr>
+                    <w:t>2</w:t>
                   </w:r>
                 </w:p>
               </w:tc>
@@ -1094,7 +1197,15 @@
                       <w:sz w:val="16"/>
                       <w:szCs w:val="16"/>
                     </w:rPr>
-                    <w:t>0.2</w:t>
+                    <w:t>0.</w:t>
+                  </w:r>
+                  <w:r>
+                    <w:rPr>
+                      <w:rFonts w:ascii="Calibri" w:eastAsia="Calibri" w:hAnsi="Calibri" w:cs="Calibri"/>
+                      <w:sz w:val="16"/>
+                      <w:szCs w:val="16"/>
+                    </w:rPr>
+                    <w:t>0</w:t>
                   </w:r>
                 </w:p>
               </w:tc>
@@ -1163,7 +1274,15 @@
                       <w:sz w:val="16"/>
                       <w:szCs w:val="16"/>
                     </w:rPr>
-                    <w:t>0.2</w:t>
+                    <w:t>0.</w:t>
+                  </w:r>
+                  <w:r>
+                    <w:rPr>
+                      <w:rFonts w:ascii="Calibri" w:eastAsia="Calibri" w:hAnsi="Calibri" w:cs="Calibri"/>
+                      <w:sz w:val="16"/>
+                      <w:szCs w:val="16"/>
+                    </w:rPr>
+                    <w:t>0</w:t>
                   </w:r>
                 </w:p>
               </w:tc>
@@ -1230,7 +1349,15 @@
                       <w:sz w:val="16"/>
                       <w:szCs w:val="16"/>
                     </w:rPr>
-                    <w:t>0.4</w:t>
+                    <w:t>0.</w:t>
+                  </w:r>
+                  <w:r>
+                    <w:rPr>
+                      <w:rFonts w:ascii="Calibri" w:eastAsia="Calibri" w:hAnsi="Calibri" w:cs="Calibri"/>
+                      <w:sz w:val="16"/>
+                      <w:szCs w:val="16"/>
+                    </w:rPr>
+                    <w:t>3</w:t>
                   </w:r>
                 </w:p>
               </w:tc>
@@ -1306,7 +1433,15 @@
                       <w:sz w:val="16"/>
                       <w:szCs w:val="16"/>
                     </w:rPr>
-                    <w:t>0.4</w:t>
+                    <w:t>0.</w:t>
+                  </w:r>
+                  <w:r>
+                    <w:rPr>
+                      <w:rFonts w:ascii="Calibri" w:eastAsia="Calibri" w:hAnsi="Calibri" w:cs="Calibri"/>
+                      <w:sz w:val="16"/>
+                      <w:szCs w:val="16"/>
+                    </w:rPr>
+                    <w:t>2</w:t>
                   </w:r>
                 </w:p>
               </w:tc>
@@ -1669,7 +1804,19 @@
               <w:rPr>
                 <w:rFonts w:ascii="Calibri" w:eastAsia="Calibri" w:hAnsi="Calibri" w:cs="Calibri"/>
               </w:rPr>
-              <w:t xml:space="preserve">– Considering loss of year 2017 only, these limits could USD </w:t>
+              <w:t>– Considering loss of year 20</w:t>
+            </w:r>
+            <w:r>
+              <w:rPr>
+                <w:rFonts w:ascii="Calibri" w:eastAsia="Calibri" w:hAnsi="Calibri" w:cs="Calibri"/>
+              </w:rPr>
+              <w:t>22</w:t>
+            </w:r>
+            <w:r>
+              <w:rPr>
+                <w:rFonts w:ascii="Calibri" w:eastAsia="Calibri" w:hAnsi="Calibri" w:cs="Calibri"/>
+              </w:rPr>
+              <w:t xml:space="preserve"> only, these limits could USD </w:t>
             </w:r>
             <w:r>
               <w:rPr>
@@ -2223,7 +2370,31 @@
               <w:rPr>
                 <w:rFonts w:ascii="Calibri" w:eastAsia="Calibri" w:hAnsi="Calibri" w:cs="Calibri"/>
               </w:rPr>
-              <w:t xml:space="preserve">Appliances, Art, Appliances, copiers, paper. Labels exhibit more than 15% profit margin and 20% YoY sales </w:t>
+              <w:t xml:space="preserve">Art, </w:t>
+            </w:r>
+            <w:r>
+              <w:rPr>
+                <w:rFonts w:ascii="Calibri" w:eastAsia="Calibri" w:hAnsi="Calibri" w:cs="Calibri"/>
+              </w:rPr>
+              <w:t>Accessories</w:t>
+            </w:r>
+            <w:r>
+              <w:rPr>
+                <w:rFonts w:ascii="Calibri" w:eastAsia="Calibri" w:hAnsi="Calibri" w:cs="Calibri"/>
+              </w:rPr>
+              <w:t xml:space="preserve">, copiers, paper. Labels exhibit more than </w:t>
+            </w:r>
+            <w:r>
+              <w:rPr>
+                <w:rFonts w:ascii="Calibri" w:eastAsia="Calibri" w:hAnsi="Calibri" w:cs="Calibri"/>
+              </w:rPr>
+              <w:t>20</w:t>
+            </w:r>
+            <w:r>
+              <w:rPr>
+                <w:rFonts w:ascii="Calibri" w:eastAsia="Calibri" w:hAnsi="Calibri" w:cs="Calibri"/>
+              </w:rPr>
+              <w:t xml:space="preserve">% profit margin and 20% YoY sales </w:t>
             </w:r>
             <w:r>
               <w:rPr>
@@ -3119,6 +3290,7 @@
   <w:style w:type="character" w:default="1" w:styleId="DefaultParagraphFont">
     <w:name w:val="Default Paragraph Font"/>
     <w:uiPriority w:val="1"/>
+    <w:semiHidden/>
     <w:unhideWhenUsed/>
   </w:style>
   <w:style w:type="table" w:default="1" w:styleId="TableNormal">

</xml_diff>